<commit_message>
Updated all the other files (the non-Website files). MR
</commit_message>
<xml_diff>
--- a/QR systems Abstract.docx
+++ b/QR systems Abstract.docx
@@ -76,8 +76,17 @@
           <w:sz w:val="24"/>
           <w:szCs w:val="24"/>
         </w:rPr>
-        <w:t>, Kevin Burdulis</w:t>
-      </w:r>
+        <w:t xml:space="preserve">, Kevin </w:t>
+      </w:r>
+      <w:proofErr w:type="spellStart"/>
+      <w:r>
+        <w:rPr>
+          <w:sz w:val="24"/>
+          <w:szCs w:val="24"/>
+        </w:rPr>
+        <w:t>Burdulis</w:t>
+      </w:r>
+      <w:proofErr w:type="spellEnd"/>
     </w:p>
     <w:p>
       <w:pPr>
@@ -91,8 +100,24 @@
           <w:sz w:val="24"/>
           <w:szCs w:val="24"/>
         </w:rPr>
-        <w:t>Faculty Sponsor: Paul Sears</w:t>
-      </w:r>
+        <w:t xml:space="preserve">Faculty Sponsor: </w:t>
+      </w:r>
+      <w:r>
+        <w:rPr>
+          <w:sz w:val="24"/>
+          <w:szCs w:val="24"/>
+        </w:rPr>
+        <w:t xml:space="preserve">Dr. Jordan </w:t>
+      </w:r>
+      <w:proofErr w:type="spellStart"/>
+      <w:r>
+        <w:rPr>
+          <w:sz w:val="24"/>
+          <w:szCs w:val="24"/>
+        </w:rPr>
+        <w:t>Ringenberg</w:t>
+      </w:r>
+      <w:proofErr w:type="spellEnd"/>
     </w:p>
     <w:p>
       <w:pPr>
@@ -114,42 +139,22 @@
           <w:sz w:val="24"/>
           <w:szCs w:val="24"/>
         </w:rPr>
-        <w:t>Gift shop/art gallery Objects of Desire wants a QR system in place so that customers can scan a QR code attached to most items in the store and learn abo</w:t>
-      </w:r>
-      <w:r>
-        <w:rPr>
-          <w:sz w:val="24"/>
-          <w:szCs w:val="24"/>
-        </w:rPr>
-        <w:t>ut the nature of the item. T</w:t>
-      </w:r>
-      <w:r>
-        <w:rPr>
-          <w:sz w:val="24"/>
-          <w:szCs w:val="24"/>
-        </w:rPr>
-        <w:t>he</w:t>
-      </w:r>
-      <w:r>
-        <w:rPr>
-          <w:sz w:val="24"/>
-          <w:szCs w:val="24"/>
-        </w:rPr>
-        <w:t xml:space="preserve"> customer will use an </w:t>
-      </w:r>
-      <w:r>
-        <w:rPr>
-          <w:sz w:val="24"/>
-          <w:szCs w:val="24"/>
-        </w:rPr>
-        <w:t>iPod</w:t>
-      </w:r>
-      <w:r>
-        <w:rPr>
-          <w:sz w:val="24"/>
-          <w:szCs w:val="24"/>
-        </w:rPr>
-        <w:t xml:space="preserve"> to scan the QR code of an object.</w:t>
+        <w:t>Our CSCI 480 Software Engineering team is working with the local g</w:t>
+      </w:r>
+      <w:r>
+        <w:rPr>
+          <w:sz w:val="24"/>
+          <w:szCs w:val="24"/>
+        </w:rPr>
+        <w:t xml:space="preserve">ift shop/art gallery </w:t>
+      </w:r>
+      <w:r>
+        <w:rPr>
+          <w:i/>
+          <w:sz w:val="24"/>
+          <w:szCs w:val="24"/>
+        </w:rPr>
+        <w:t>Objects of Desire</w:t>
       </w:r>
       <w:r>
         <w:rPr>
@@ -163,59 +168,31 @@
           <w:sz w:val="24"/>
           <w:szCs w:val="24"/>
         </w:rPr>
-        <w:t>After scanning the QR code the</w:t>
-      </w:r>
-      <w:r>
-        <w:rPr>
-          <w:sz w:val="24"/>
-          <w:szCs w:val="24"/>
-        </w:rPr>
-        <w:t xml:space="preserve"> customer will be able to see a picture of the object</w:t>
-      </w:r>
-      <w:r>
-        <w:rPr>
-          <w:sz w:val="24"/>
-          <w:szCs w:val="24"/>
-        </w:rPr>
-        <w:t>, along</w:t>
-      </w:r>
-      <w:r>
-        <w:rPr>
-          <w:sz w:val="24"/>
-          <w:szCs w:val="24"/>
-        </w:rPr>
-        <w:t xml:space="preserve"> with a little description of it and the price will be available as well.</w:t>
-      </w:r>
-      <w:r>
-        <w:rPr>
-          <w:sz w:val="24"/>
-          <w:szCs w:val="24"/>
-        </w:rPr>
-        <w:t xml:space="preserve"> For items that have more information about them there will be an option to view more information about the object.</w:t>
-      </w:r>
-      <w:r>
-        <w:rPr>
-          <w:sz w:val="24"/>
-          <w:szCs w:val="24"/>
-        </w:rPr>
-        <w:t xml:space="preserve"> This system will comprise of about 300 items </w:t>
-      </w:r>
-      <w:r>
-        <w:rPr>
-          <w:sz w:val="24"/>
-          <w:szCs w:val="24"/>
-        </w:rPr>
-        <w:t>that customers will b</w:t>
+        <w:t>in Findlay. We are implementing</w:t>
+      </w:r>
+      <w:r>
+        <w:rPr>
+          <w:sz w:val="24"/>
+          <w:szCs w:val="24"/>
+        </w:rPr>
+        <w:t xml:space="preserve"> QR </w:t>
+      </w:r>
+      <w:r>
+        <w:rPr>
+          <w:sz w:val="24"/>
+          <w:szCs w:val="24"/>
+        </w:rPr>
+        <w:t xml:space="preserve">software system </w:t>
+      </w:r>
+      <w:r>
+        <w:rPr>
+          <w:sz w:val="24"/>
+          <w:szCs w:val="24"/>
+        </w:rPr>
+        <w:t xml:space="preserve">so that customers can scan a QR code attached to most items in the store and learn about the nature of the item. The customer will use an iPod to scan the QR code of an object. After scanning the QR code the customer will be able to see a picture of the object, along with a little description of it and the price will be available as well. For items that have more information about them there will be an option to view more information about the object. This system will comprise of about 300 items that customers will be able to browse and learn about. </w:t>
       </w:r>
       <w:bookmarkStart w:id="0" w:name="_GoBack"/>
       <w:bookmarkEnd w:id="0"/>
-      <w:r>
-        <w:rPr>
-          <w:sz w:val="24"/>
-          <w:szCs w:val="24"/>
-        </w:rPr>
-        <w:t xml:space="preserve">e able to browse and learn about. </w:t>
-      </w:r>
     </w:p>
     <w:sectPr>
       <w:pgSz w:w="12240" w:h="15840"/>

</xml_diff>